<commit_message>
I don't know what I've do, just update.
</commit_message>
<xml_diff>
--- a/analyzes/ScenarioDescs.docx
+++ b/analyzes/ScenarioDescs.docx
@@ -53,8 +53,13 @@
             <w:tcW w:w="6741" w:type="dxa"/>
           </w:tcPr>
           <w:p>
-            <w:r>
-              <w:t>显示边的数目</w:t>
+            <w:proofErr w:type="gramStart"/>
+            <w:r>
+              <w:t>显示边</w:t>
+            </w:r>
+            <w:proofErr w:type="gramEnd"/>
+            <w:r>
+              <w:t>的数目</w:t>
             </w:r>
           </w:p>
         </w:tc>
@@ -881,7 +886,21 @@
               <w:rPr>
                 <w:rFonts w:hint="eastAsia"/>
               </w:rPr>
-              <w:t>条边或者一个节点</w:t>
+              <w:t>条</w:t>
+            </w:r>
+            <w:proofErr w:type="gramStart"/>
+            <w:r>
+              <w:rPr>
+                <w:rFonts w:hint="eastAsia"/>
+              </w:rPr>
+              <w:t>边或者</w:t>
+            </w:r>
+            <w:proofErr w:type="gramEnd"/>
+            <w:r>
+              <w:rPr>
+                <w:rFonts w:hint="eastAsia"/>
+              </w:rPr>
+              <w:t>一个节点</w:t>
             </w:r>
           </w:p>
         </w:tc>
@@ -2015,8 +2034,6 @@
             </w:r>
           </w:p>
         </w:tc>
-        <w:bookmarkStart w:id="0" w:name="_GoBack"/>
-        <w:bookmarkEnd w:id="0"/>
       </w:tr>
       <w:tr>
         <w:tc>
@@ -3059,7 +3076,21 @@
               <w:rPr>
                 <w:rFonts w:hint="eastAsia"/>
               </w:rPr>
-              <w:t>纵向轴表示新建边源/目标节点的情况</w:t>
+              <w:t>纵向轴表示</w:t>
+            </w:r>
+            <w:proofErr w:type="gramStart"/>
+            <w:r>
+              <w:rPr>
+                <w:rFonts w:hint="eastAsia"/>
+              </w:rPr>
+              <w:t>新建边源</w:t>
+            </w:r>
+            <w:proofErr w:type="gramEnd"/>
+            <w:r>
+              <w:rPr>
+                <w:rFonts w:hint="eastAsia"/>
+              </w:rPr>
+              <w:t>/目标节点的情况</w:t>
             </w:r>
           </w:p>
           <w:tbl>
@@ -4492,13 +4523,7 @@
         <w:t>在添加模式下，用户可以在画板中添加新的节点，或者连接两个节点来新建边。</w:t>
       </w:r>
     </w:p>
-    <w:p>
-      <w:pPr>
-        <w:rPr>
-          <w:rFonts w:hint="eastAsia"/>
-        </w:rPr>
-      </w:pPr>
-    </w:p>
+    <w:p/>
     <w:p>
       <w:pPr>
         <w:pStyle w:val="a4"/>
@@ -4523,13 +4548,7 @@
         <w:t>在选择模式下，用户可以选中画板中已有的节点，然后可以将其拖动，也可以通过右键菜单来编辑、删除节点。</w:t>
       </w:r>
     </w:p>
-    <w:p>
-      <w:pPr>
-        <w:rPr>
-          <w:rFonts w:hint="eastAsia"/>
-        </w:rPr>
-      </w:pPr>
-    </w:p>
+    <w:p/>
     <w:p>
       <w:pPr>
         <w:pStyle w:val="a4"/>
@@ -4538,9 +4557,6 @@
           <w:numId w:val="28"/>
         </w:numPr>
         <w:ind w:firstLineChars="0"/>
-        <w:rPr>
-          <w:rFonts w:hint="eastAsia"/>
-        </w:rPr>
       </w:pPr>
       <w:r>
         <w:rPr>
@@ -4569,13 +4585,7 @@
         <w:t>。</w:t>
       </w:r>
     </w:p>
-    <w:p>
-      <w:pPr>
-        <w:rPr>
-          <w:rFonts w:hint="eastAsia"/>
-        </w:rPr>
-      </w:pPr>
-    </w:p>
+    <w:p/>
     <w:tbl>
       <w:tblPr>
         <w:tblStyle w:val="a3"/>
@@ -4594,12 +4604,7 @@
             <w:tcW w:w="0" w:type="auto"/>
           </w:tcPr>
           <w:p>
-            <w:pPr>
-              <w:rPr>
-                <w:rFonts w:hint="eastAsia"/>
-              </w:rPr>
-            </w:pPr>
-            <w:bookmarkStart w:id="1" w:name="_Hlk512067550"/>
+            <w:bookmarkStart w:id="0" w:name="_Hlk512067550"/>
           </w:p>
         </w:tc>
         <w:tc>
@@ -4607,11 +4612,6 @@
             <w:tcW w:w="0" w:type="auto"/>
           </w:tcPr>
           <w:p>
-            <w:pPr>
-              <w:rPr>
-                <w:rFonts w:hint="eastAsia"/>
-              </w:rPr>
-            </w:pPr>
             <w:r>
               <w:rPr>
                 <w:rFonts w:hint="eastAsia"/>
@@ -4625,11 +4625,6 @@
             <w:tcW w:w="0" w:type="auto"/>
           </w:tcPr>
           <w:p>
-            <w:pPr>
-              <w:rPr>
-                <w:rFonts w:hint="eastAsia"/>
-              </w:rPr>
-            </w:pPr>
             <w:r>
               <w:rPr>
                 <w:rFonts w:hint="eastAsia"/>
@@ -4643,11 +4638,6 @@
             <w:tcW w:w="0" w:type="auto"/>
           </w:tcPr>
           <w:p>
-            <w:pPr>
-              <w:rPr>
-                <w:rFonts w:hint="eastAsia"/>
-              </w:rPr>
-            </w:pPr>
             <w:r>
               <w:rPr>
                 <w:rFonts w:hint="eastAsia"/>
@@ -4663,11 +4653,6 @@
             <w:tcW w:w="0" w:type="auto"/>
           </w:tcPr>
           <w:p>
-            <w:pPr>
-              <w:rPr>
-                <w:rFonts w:hint="eastAsia"/>
-              </w:rPr>
-            </w:pPr>
             <w:r>
               <w:rPr>
                 <w:rFonts w:hint="eastAsia"/>
@@ -4681,11 +4666,6 @@
             <w:tcW w:w="0" w:type="auto"/>
           </w:tcPr>
           <w:p>
-            <w:pPr>
-              <w:rPr>
-                <w:rFonts w:hint="eastAsia"/>
-              </w:rPr>
-            </w:pPr>
             <w:r>
               <w:rPr>
                 <w:rFonts w:hint="eastAsia"/>
@@ -4698,25 +4678,13 @@
           <w:tcPr>
             <w:tcW w:w="0" w:type="auto"/>
           </w:tcPr>
-          <w:p>
-            <w:pPr>
-              <w:rPr>
-                <w:rFonts w:hint="eastAsia"/>
-              </w:rPr>
-            </w:pPr>
-          </w:p>
+          <w:p/>
         </w:tc>
         <w:tc>
           <w:tcPr>
             <w:tcW w:w="0" w:type="auto"/>
           </w:tcPr>
-          <w:p>
-            <w:pPr>
-              <w:rPr>
-                <w:rFonts w:hint="eastAsia"/>
-              </w:rPr>
-            </w:pPr>
-          </w:p>
+          <w:p/>
         </w:tc>
       </w:tr>
       <w:tr>
@@ -4725,11 +4693,6 @@
             <w:tcW w:w="0" w:type="auto"/>
           </w:tcPr>
           <w:p>
-            <w:pPr>
-              <w:rPr>
-                <w:rFonts w:hint="eastAsia"/>
-              </w:rPr>
-            </w:pPr>
             <w:r>
               <w:rPr>
                 <w:rFonts w:hint="eastAsia"/>
@@ -4742,24 +4705,13 @@
           <w:tcPr>
             <w:tcW w:w="0" w:type="auto"/>
           </w:tcPr>
-          <w:p>
-            <w:pPr>
-              <w:rPr>
-                <w:rFonts w:hint="eastAsia"/>
-              </w:rPr>
-            </w:pPr>
-          </w:p>
+          <w:p/>
         </w:tc>
         <w:tc>
           <w:tcPr>
             <w:tcW w:w="0" w:type="auto"/>
           </w:tcPr>
           <w:p>
-            <w:pPr>
-              <w:rPr>
-                <w:rFonts w:hint="eastAsia"/>
-              </w:rPr>
-            </w:pPr>
             <w:r>
               <w:rPr>
                 <w:rFonts w:hint="eastAsia"/>
@@ -4772,13 +4724,7 @@
           <w:tcPr>
             <w:tcW w:w="0" w:type="auto"/>
           </w:tcPr>
-          <w:p>
-            <w:pPr>
-              <w:rPr>
-                <w:rFonts w:hint="eastAsia"/>
-              </w:rPr>
-            </w:pPr>
-          </w:p>
+          <w:p/>
         </w:tc>
       </w:tr>
       <w:tr>
@@ -4787,11 +4733,6 @@
             <w:tcW w:w="0" w:type="auto"/>
           </w:tcPr>
           <w:p>
-            <w:pPr>
-              <w:rPr>
-                <w:rFonts w:hint="eastAsia"/>
-              </w:rPr>
-            </w:pPr>
             <w:r>
               <w:rPr>
                 <w:rFonts w:hint="eastAsia"/>
@@ -4804,24 +4745,13 @@
           <w:tcPr>
             <w:tcW w:w="0" w:type="auto"/>
           </w:tcPr>
-          <w:p>
-            <w:pPr>
-              <w:rPr>
-                <w:rFonts w:hint="eastAsia"/>
-              </w:rPr>
-            </w:pPr>
-          </w:p>
+          <w:p/>
         </w:tc>
         <w:tc>
           <w:tcPr>
             <w:tcW w:w="0" w:type="auto"/>
           </w:tcPr>
           <w:p>
-            <w:pPr>
-              <w:rPr>
-                <w:rFonts w:hint="eastAsia"/>
-              </w:rPr>
-            </w:pPr>
             <w:r>
               <w:rPr>
                 <w:rFonts w:hint="eastAsia"/>
@@ -4834,13 +4764,7 @@
           <w:tcPr>
             <w:tcW w:w="0" w:type="auto"/>
           </w:tcPr>
-          <w:p>
-            <w:pPr>
-              <w:rPr>
-                <w:rFonts w:hint="eastAsia"/>
-              </w:rPr>
-            </w:pPr>
-          </w:p>
+          <w:p/>
         </w:tc>
       </w:tr>
       <w:tr>
@@ -4849,11 +4773,6 @@
             <w:tcW w:w="0" w:type="auto"/>
           </w:tcPr>
           <w:p>
-            <w:pPr>
-              <w:rPr>
-                <w:rFonts w:hint="eastAsia"/>
-              </w:rPr>
-            </w:pPr>
             <w:r>
               <w:rPr>
                 <w:rFonts w:hint="eastAsia"/>
@@ -4866,24 +4785,13 @@
           <w:tcPr>
             <w:tcW w:w="0" w:type="auto"/>
           </w:tcPr>
-          <w:p>
-            <w:pPr>
-              <w:rPr>
-                <w:rFonts w:hint="eastAsia"/>
-              </w:rPr>
-            </w:pPr>
-          </w:p>
+          <w:p/>
         </w:tc>
         <w:tc>
           <w:tcPr>
             <w:tcW w:w="0" w:type="auto"/>
           </w:tcPr>
           <w:p>
-            <w:pPr>
-              <w:rPr>
-                <w:rFonts w:hint="eastAsia"/>
-              </w:rPr>
-            </w:pPr>
             <w:r>
               <w:rPr>
                 <w:rFonts w:hint="eastAsia"/>
@@ -4896,13 +4804,7 @@
           <w:tcPr>
             <w:tcW w:w="0" w:type="auto"/>
           </w:tcPr>
-          <w:p>
-            <w:pPr>
-              <w:rPr>
-                <w:rFonts w:hint="eastAsia"/>
-              </w:rPr>
-            </w:pPr>
-          </w:p>
+          <w:p/>
         </w:tc>
       </w:tr>
       <w:tr>
@@ -4911,11 +4813,7 @@
             <w:tcW w:w="0" w:type="auto"/>
           </w:tcPr>
           <w:p>
-            <w:pPr>
-              <w:rPr>
-                <w:rFonts w:hint="eastAsia"/>
-              </w:rPr>
-            </w:pPr>
+            <w:bookmarkStart w:id="1" w:name="_GoBack" w:colFirst="4" w:colLast="4"/>
             <w:r>
               <w:rPr>
                 <w:rFonts w:hint="eastAsia"/>
@@ -4928,24 +4826,13 @@
           <w:tcPr>
             <w:tcW w:w="0" w:type="auto"/>
           </w:tcPr>
-          <w:p>
-            <w:pPr>
-              <w:rPr>
-                <w:rFonts w:hint="eastAsia"/>
-              </w:rPr>
-            </w:pPr>
-          </w:p>
+          <w:p/>
         </w:tc>
         <w:tc>
           <w:tcPr>
             <w:tcW w:w="0" w:type="auto"/>
           </w:tcPr>
           <w:p>
-            <w:pPr>
-              <w:rPr>
-                <w:rFonts w:hint="eastAsia"/>
-              </w:rPr>
-            </w:pPr>
             <w:r>
               <w:rPr>
                 <w:rFonts w:hint="eastAsia"/>
@@ -4959,11 +4846,6 @@
             <w:tcW w:w="0" w:type="auto"/>
           </w:tcPr>
           <w:p>
-            <w:pPr>
-              <w:rPr>
-                <w:rFonts w:hint="eastAsia"/>
-              </w:rPr>
-            </w:pPr>
             <w:r>
               <w:rPr>
                 <w:rFonts w:hint="eastAsia"/>
@@ -4979,11 +4861,6 @@
             <w:tcW w:w="0" w:type="auto"/>
           </w:tcPr>
           <w:p>
-            <w:pPr>
-              <w:rPr>
-                <w:rFonts w:hint="eastAsia"/>
-              </w:rPr>
-            </w:pPr>
             <w:r>
               <w:rPr>
                 <w:rFonts w:hint="eastAsia"/>
@@ -4997,11 +4874,6 @@
             <w:tcW w:w="0" w:type="auto"/>
           </w:tcPr>
           <w:p>
-            <w:pPr>
-              <w:rPr>
-                <w:rFonts w:hint="eastAsia"/>
-              </w:rPr>
-            </w:pPr>
             <w:r>
               <w:rPr>
                 <w:rFonts w:hint="eastAsia"/>
@@ -5014,25 +4886,13 @@
           <w:tcPr>
             <w:tcW w:w="0" w:type="auto"/>
           </w:tcPr>
-          <w:p>
-            <w:pPr>
-              <w:rPr>
-                <w:rFonts w:hint="eastAsia"/>
-              </w:rPr>
-            </w:pPr>
-          </w:p>
+          <w:p/>
         </w:tc>
         <w:tc>
           <w:tcPr>
             <w:tcW w:w="0" w:type="auto"/>
           </w:tcPr>
-          <w:p>
-            <w:pPr>
-              <w:rPr>
-                <w:rFonts w:hint="eastAsia"/>
-              </w:rPr>
-            </w:pPr>
-          </w:p>
+          <w:p/>
         </w:tc>
       </w:tr>
       <w:tr>
@@ -5041,11 +4901,6 @@
             <w:tcW w:w="0" w:type="auto"/>
           </w:tcPr>
           <w:p>
-            <w:pPr>
-              <w:rPr>
-                <w:rFonts w:hint="eastAsia"/>
-              </w:rPr>
-            </w:pPr>
             <w:r>
               <w:rPr>
                 <w:rFonts w:hint="eastAsia"/>
@@ -5058,24 +4913,13 @@
           <w:tcPr>
             <w:tcW w:w="0" w:type="auto"/>
           </w:tcPr>
-          <w:p>
-            <w:pPr>
-              <w:rPr>
-                <w:rFonts w:hint="eastAsia"/>
-              </w:rPr>
-            </w:pPr>
-          </w:p>
+          <w:p/>
         </w:tc>
         <w:tc>
           <w:tcPr>
             <w:tcW w:w="0" w:type="auto"/>
           </w:tcPr>
           <w:p>
-            <w:pPr>
-              <w:rPr>
-                <w:rFonts w:hint="eastAsia"/>
-              </w:rPr>
-            </w:pPr>
             <w:r>
               <w:rPr>
                 <w:rFonts w:hint="eastAsia"/>
@@ -5089,11 +4933,6 @@
             <w:tcW w:w="0" w:type="auto"/>
           </w:tcPr>
           <w:p>
-            <w:pPr>
-              <w:rPr>
-                <w:rFonts w:hint="eastAsia"/>
-              </w:rPr>
-            </w:pPr>
             <w:r>
               <w:rPr>
                 <w:rFonts w:hint="eastAsia"/>
@@ -5103,17 +4942,13 @@
           </w:p>
         </w:tc>
       </w:tr>
+      <w:bookmarkEnd w:id="1"/>
       <w:tr>
         <w:tc>
           <w:tcPr>
             <w:tcW w:w="0" w:type="auto"/>
           </w:tcPr>
           <w:p>
-            <w:pPr>
-              <w:rPr>
-                <w:rFonts w:hint="eastAsia"/>
-              </w:rPr>
-            </w:pPr>
             <w:r>
               <w:rPr>
                 <w:rFonts w:hint="eastAsia"/>
@@ -5126,24 +4961,13 @@
           <w:tcPr>
             <w:tcW w:w="0" w:type="auto"/>
           </w:tcPr>
-          <w:p>
-            <w:pPr>
-              <w:rPr>
-                <w:rFonts w:hint="eastAsia"/>
-              </w:rPr>
-            </w:pPr>
-          </w:p>
+          <w:p/>
         </w:tc>
         <w:tc>
           <w:tcPr>
             <w:tcW w:w="0" w:type="auto"/>
           </w:tcPr>
           <w:p>
-            <w:pPr>
-              <w:rPr>
-                <w:rFonts w:hint="eastAsia"/>
-              </w:rPr>
-            </w:pPr>
             <w:r>
               <w:rPr>
                 <w:rFonts w:hint="eastAsia"/>
@@ -5156,13 +4980,7 @@
           <w:tcPr>
             <w:tcW w:w="0" w:type="auto"/>
           </w:tcPr>
-          <w:p>
-            <w:pPr>
-              <w:rPr>
-                <w:rFonts w:hint="eastAsia"/>
-              </w:rPr>
-            </w:pPr>
-          </w:p>
+          <w:p/>
         </w:tc>
       </w:tr>
       <w:tr>
@@ -5171,11 +4989,6 @@
             <w:tcW w:w="0" w:type="auto"/>
           </w:tcPr>
           <w:p>
-            <w:pPr>
-              <w:rPr>
-                <w:rFonts w:hint="eastAsia"/>
-              </w:rPr>
-            </w:pPr>
             <w:r>
               <w:rPr>
                 <w:rFonts w:hint="eastAsia"/>
@@ -5188,24 +5001,13 @@
           <w:tcPr>
             <w:tcW w:w="0" w:type="auto"/>
           </w:tcPr>
-          <w:p>
-            <w:pPr>
-              <w:rPr>
-                <w:rFonts w:hint="eastAsia"/>
-              </w:rPr>
-            </w:pPr>
-          </w:p>
+          <w:p/>
         </w:tc>
         <w:tc>
           <w:tcPr>
             <w:tcW w:w="0" w:type="auto"/>
           </w:tcPr>
           <w:p>
-            <w:pPr>
-              <w:rPr>
-                <w:rFonts w:hint="eastAsia"/>
-              </w:rPr>
-            </w:pPr>
             <w:r>
               <w:rPr>
                 <w:rFonts w:hint="eastAsia"/>
@@ -5218,23 +5020,1304 @@
           <w:tcPr>
             <w:tcW w:w="0" w:type="auto"/>
           </w:tcPr>
-          <w:p>
-            <w:pPr>
-              <w:rPr>
-                <w:rFonts w:hint="eastAsia"/>
-              </w:rPr>
-            </w:pPr>
-          </w:p>
+          <w:p/>
         </w:tc>
       </w:tr>
     </w:tbl>
-    <w:bookmarkEnd w:id="1"/>
+    <w:p>
+      <w:pPr>
+        <w:widowControl/>
+        <w:jc w:val="left"/>
+      </w:pPr>
+    </w:p>
+    <w:p>
+      <w:pPr>
+        <w:widowControl/>
+        <w:jc w:val="left"/>
+        <w:rPr>
+          <w:rFonts w:hint="eastAsia"/>
+          <w:b/>
+        </w:rPr>
+      </w:pPr>
+      <w:r>
+        <w:rPr>
+          <w:rFonts w:hint="eastAsia"/>
+          <w:b/>
+        </w:rPr>
+        <w:t>节点</w:t>
+      </w:r>
+    </w:p>
+    <w:tbl>
+      <w:tblPr>
+        <w:tblStyle w:val="a3"/>
+        <w:tblW w:w="0" w:type="auto"/>
+        <w:tblLook w:val="04A0" w:firstRow="1" w:lastRow="0" w:firstColumn="1" w:lastColumn="0" w:noHBand="0" w:noVBand="1"/>
+      </w:tblPr>
+      <w:tblGrid>
+        <w:gridCol w:w="1056"/>
+        <w:gridCol w:w="1266"/>
+        <w:gridCol w:w="1056"/>
+        <w:gridCol w:w="1056"/>
+      </w:tblGrid>
+      <w:tr>
+        <w:tc>
+          <w:tcPr>
+            <w:tcW w:w="0" w:type="auto"/>
+          </w:tcPr>
+          <w:p>
+            <w:pPr>
+              <w:rPr>
+                <w:rFonts w:hint="eastAsia"/>
+              </w:rPr>
+            </w:pPr>
+          </w:p>
+        </w:tc>
+        <w:tc>
+          <w:tcPr>
+            <w:tcW w:w="0" w:type="auto"/>
+          </w:tcPr>
+          <w:p>
+            <w:r>
+              <w:rPr>
+                <w:rFonts w:hint="eastAsia"/>
+              </w:rPr>
+              <w:t>添加模式</w:t>
+            </w:r>
+          </w:p>
+        </w:tc>
+        <w:tc>
+          <w:tcPr>
+            <w:tcW w:w="0" w:type="auto"/>
+          </w:tcPr>
+          <w:p>
+            <w:pPr>
+              <w:rPr>
+                <w:rFonts w:hint="eastAsia"/>
+              </w:rPr>
+            </w:pPr>
+            <w:r>
+              <w:rPr>
+                <w:rFonts w:hint="eastAsia"/>
+              </w:rPr>
+              <w:t>选择模式</w:t>
+            </w:r>
+          </w:p>
+        </w:tc>
+        <w:tc>
+          <w:tcPr>
+            <w:tcW w:w="0" w:type="auto"/>
+          </w:tcPr>
+          <w:p>
+            <w:pPr>
+              <w:rPr>
+                <w:rFonts w:hint="eastAsia"/>
+              </w:rPr>
+            </w:pPr>
+            <w:r>
+              <w:rPr>
+                <w:rFonts w:hint="eastAsia"/>
+              </w:rPr>
+              <w:t>删除模式</w:t>
+            </w:r>
+          </w:p>
+        </w:tc>
+      </w:tr>
+      <w:tr>
+        <w:tc>
+          <w:tcPr>
+            <w:tcW w:w="0" w:type="auto"/>
+          </w:tcPr>
+          <w:p>
+            <w:pPr>
+              <w:rPr>
+                <w:rFonts w:hint="eastAsia"/>
+              </w:rPr>
+            </w:pPr>
+            <w:r>
+              <w:rPr>
+                <w:rFonts w:hint="eastAsia"/>
+              </w:rPr>
+              <w:t>左键点击</w:t>
+            </w:r>
+          </w:p>
+        </w:tc>
+        <w:tc>
+          <w:tcPr>
+            <w:tcW w:w="0" w:type="auto"/>
+          </w:tcPr>
+          <w:p>
+            <w:pPr>
+              <w:rPr>
+                <w:rFonts w:hint="eastAsia"/>
+              </w:rPr>
+            </w:pPr>
+          </w:p>
+        </w:tc>
+        <w:tc>
+          <w:tcPr>
+            <w:tcW w:w="0" w:type="auto"/>
+          </w:tcPr>
+          <w:p>
+            <w:pPr>
+              <w:rPr>
+                <w:rFonts w:hint="eastAsia"/>
+              </w:rPr>
+            </w:pPr>
+            <w:r>
+              <w:rPr>
+                <w:rFonts w:hint="eastAsia"/>
+              </w:rPr>
+              <w:t>选中节点</w:t>
+            </w:r>
+          </w:p>
+        </w:tc>
+        <w:tc>
+          <w:tcPr>
+            <w:tcW w:w="0" w:type="auto"/>
+          </w:tcPr>
+          <w:p>
+            <w:pPr>
+              <w:rPr>
+                <w:rFonts w:hint="eastAsia"/>
+              </w:rPr>
+            </w:pPr>
+            <w:r>
+              <w:rPr>
+                <w:rFonts w:hint="eastAsia"/>
+              </w:rPr>
+              <w:t>删除节点</w:t>
+            </w:r>
+          </w:p>
+        </w:tc>
+      </w:tr>
+      <w:tr>
+        <w:tc>
+          <w:tcPr>
+            <w:tcW w:w="0" w:type="auto"/>
+          </w:tcPr>
+          <w:p>
+            <w:pPr>
+              <w:rPr>
+                <w:rFonts w:hint="eastAsia"/>
+              </w:rPr>
+            </w:pPr>
+            <w:r>
+              <w:rPr>
+                <w:rFonts w:hint="eastAsia"/>
+              </w:rPr>
+              <w:t>右键点击</w:t>
+            </w:r>
+          </w:p>
+        </w:tc>
+        <w:tc>
+          <w:tcPr>
+            <w:tcW w:w="0" w:type="auto"/>
+          </w:tcPr>
+          <w:p>
+            <w:pPr>
+              <w:rPr>
+                <w:rFonts w:hint="eastAsia"/>
+              </w:rPr>
+            </w:pPr>
+            <w:r>
+              <w:rPr>
+                <w:rFonts w:hint="eastAsia"/>
+              </w:rPr>
+              <w:t>打开菜单</w:t>
+            </w:r>
+          </w:p>
+        </w:tc>
+        <w:tc>
+          <w:tcPr>
+            <w:tcW w:w="0" w:type="auto"/>
+          </w:tcPr>
+          <w:p>
+            <w:pPr>
+              <w:rPr>
+                <w:rFonts w:hint="eastAsia"/>
+              </w:rPr>
+            </w:pPr>
+            <w:r>
+              <w:rPr>
+                <w:rFonts w:hint="eastAsia"/>
+              </w:rPr>
+              <w:t>打开菜单</w:t>
+            </w:r>
+          </w:p>
+        </w:tc>
+        <w:tc>
+          <w:tcPr>
+            <w:tcW w:w="0" w:type="auto"/>
+          </w:tcPr>
+          <w:p>
+            <w:pPr>
+              <w:rPr>
+                <w:rFonts w:hint="eastAsia"/>
+              </w:rPr>
+            </w:pPr>
+            <w:r>
+              <w:rPr>
+                <w:rFonts w:hint="eastAsia"/>
+              </w:rPr>
+              <w:t>打开菜单</w:t>
+            </w:r>
+          </w:p>
+        </w:tc>
+      </w:tr>
+      <w:tr>
+        <w:tc>
+          <w:tcPr>
+            <w:tcW w:w="0" w:type="auto"/>
+          </w:tcPr>
+          <w:p>
+            <w:pPr>
+              <w:rPr>
+                <w:rFonts w:hint="eastAsia"/>
+              </w:rPr>
+            </w:pPr>
+            <w:r>
+              <w:rPr>
+                <w:rFonts w:hint="eastAsia"/>
+              </w:rPr>
+              <w:t>双击</w:t>
+            </w:r>
+          </w:p>
+        </w:tc>
+        <w:tc>
+          <w:tcPr>
+            <w:tcW w:w="0" w:type="auto"/>
+          </w:tcPr>
+          <w:p>
+            <w:pPr>
+              <w:rPr>
+                <w:rFonts w:hint="eastAsia"/>
+              </w:rPr>
+            </w:pPr>
+          </w:p>
+        </w:tc>
+        <w:tc>
+          <w:tcPr>
+            <w:tcW w:w="0" w:type="auto"/>
+          </w:tcPr>
+          <w:p>
+            <w:pPr>
+              <w:rPr>
+                <w:rFonts w:hint="eastAsia"/>
+              </w:rPr>
+            </w:pPr>
+            <w:r>
+              <w:rPr>
+                <w:rFonts w:hint="eastAsia"/>
+              </w:rPr>
+              <w:t>修改节点</w:t>
+            </w:r>
+          </w:p>
+        </w:tc>
+        <w:tc>
+          <w:tcPr>
+            <w:tcW w:w="0" w:type="auto"/>
+          </w:tcPr>
+          <w:p>
+            <w:pPr>
+              <w:rPr>
+                <w:rFonts w:hint="eastAsia"/>
+              </w:rPr>
+            </w:pPr>
+          </w:p>
+        </w:tc>
+      </w:tr>
+      <w:tr>
+        <w:tc>
+          <w:tcPr>
+            <w:tcW w:w="0" w:type="auto"/>
+          </w:tcPr>
+          <w:p>
+            <w:pPr>
+              <w:rPr>
+                <w:rFonts w:hint="eastAsia"/>
+              </w:rPr>
+            </w:pPr>
+            <w:r>
+              <w:rPr>
+                <w:rFonts w:hint="eastAsia"/>
+              </w:rPr>
+              <w:t>拖</w:t>
+            </w:r>
+          </w:p>
+        </w:tc>
+        <w:tc>
+          <w:tcPr>
+            <w:tcW w:w="0" w:type="auto"/>
+          </w:tcPr>
+          <w:p>
+            <w:pPr>
+              <w:rPr>
+                <w:rFonts w:hint="eastAsia"/>
+              </w:rPr>
+            </w:pPr>
+            <w:proofErr w:type="gramStart"/>
+            <w:r>
+              <w:rPr>
+                <w:rFonts w:hint="eastAsia"/>
+              </w:rPr>
+              <w:t>新建边</w:t>
+            </w:r>
+            <w:proofErr w:type="gramEnd"/>
+          </w:p>
+        </w:tc>
+        <w:tc>
+          <w:tcPr>
+            <w:tcW w:w="0" w:type="auto"/>
+          </w:tcPr>
+          <w:p>
+            <w:pPr>
+              <w:rPr>
+                <w:rFonts w:hint="eastAsia"/>
+              </w:rPr>
+            </w:pPr>
+            <w:r>
+              <w:rPr>
+                <w:rFonts w:hint="eastAsia"/>
+              </w:rPr>
+              <w:t>移动节点</w:t>
+            </w:r>
+          </w:p>
+        </w:tc>
+        <w:tc>
+          <w:tcPr>
+            <w:tcW w:w="0" w:type="auto"/>
+          </w:tcPr>
+          <w:p>
+            <w:pPr>
+              <w:rPr>
+                <w:rFonts w:hint="eastAsia"/>
+              </w:rPr>
+            </w:pPr>
+          </w:p>
+        </w:tc>
+      </w:tr>
+      <w:tr>
+        <w:tc>
+          <w:tcPr>
+            <w:tcW w:w="0" w:type="auto"/>
+          </w:tcPr>
+          <w:p>
+            <w:pPr>
+              <w:rPr>
+                <w:rFonts w:hint="eastAsia"/>
+              </w:rPr>
+            </w:pPr>
+            <w:r>
+              <w:rPr>
+                <w:rFonts w:hint="eastAsia"/>
+              </w:rPr>
+              <w:t>放</w:t>
+            </w:r>
+          </w:p>
+        </w:tc>
+        <w:tc>
+          <w:tcPr>
+            <w:tcW w:w="0" w:type="auto"/>
+          </w:tcPr>
+          <w:p>
+            <w:pPr>
+              <w:rPr>
+                <w:rFonts w:hint="eastAsia"/>
+              </w:rPr>
+            </w:pPr>
+            <w:r>
+              <w:rPr>
+                <w:rFonts w:hint="eastAsia"/>
+              </w:rPr>
+              <w:t>确认</w:t>
+            </w:r>
+            <w:proofErr w:type="gramStart"/>
+            <w:r>
+              <w:rPr>
+                <w:rFonts w:hint="eastAsia"/>
+              </w:rPr>
+              <w:t>新建边</w:t>
+            </w:r>
+            <w:proofErr w:type="gramEnd"/>
+          </w:p>
+        </w:tc>
+        <w:tc>
+          <w:tcPr>
+            <w:tcW w:w="0" w:type="auto"/>
+          </w:tcPr>
+          <w:p>
+            <w:pPr>
+              <w:rPr>
+                <w:rFonts w:hint="eastAsia"/>
+              </w:rPr>
+            </w:pPr>
+            <w:r>
+              <w:rPr>
+                <w:rFonts w:hint="eastAsia"/>
+              </w:rPr>
+              <w:t>松开节点</w:t>
+            </w:r>
+          </w:p>
+        </w:tc>
+        <w:tc>
+          <w:tcPr>
+            <w:tcW w:w="0" w:type="auto"/>
+          </w:tcPr>
+          <w:p>
+            <w:pPr>
+              <w:rPr>
+                <w:rFonts w:hint="eastAsia"/>
+              </w:rPr>
+            </w:pPr>
+          </w:p>
+        </w:tc>
+      </w:tr>
+    </w:tbl>
+    <w:p/>
+    <w:p>
+      <w:pPr>
+        <w:rPr>
+          <w:rFonts w:hint="eastAsia"/>
+          <w:b/>
+        </w:rPr>
+      </w:pPr>
+      <w:r>
+        <w:rPr>
+          <w:rFonts w:hint="eastAsia"/>
+          <w:b/>
+        </w:rPr>
+        <w:t>画板</w:t>
+      </w:r>
+    </w:p>
+    <w:tbl>
+      <w:tblPr>
+        <w:tblStyle w:val="a3"/>
+        <w:tblW w:w="0" w:type="auto"/>
+        <w:tblLook w:val="04A0" w:firstRow="1" w:lastRow="0" w:firstColumn="1" w:lastColumn="0" w:noHBand="0" w:noVBand="1"/>
+      </w:tblPr>
+      <w:tblGrid>
+        <w:gridCol w:w="1056"/>
+        <w:gridCol w:w="1056"/>
+        <w:gridCol w:w="1056"/>
+        <w:gridCol w:w="1056"/>
+      </w:tblGrid>
+      <w:tr>
+        <w:tc>
+          <w:tcPr>
+            <w:tcW w:w="0" w:type="auto"/>
+          </w:tcPr>
+          <w:p>
+            <w:pPr>
+              <w:rPr>
+                <w:rFonts w:hint="eastAsia"/>
+              </w:rPr>
+            </w:pPr>
+          </w:p>
+        </w:tc>
+        <w:tc>
+          <w:tcPr>
+            <w:tcW w:w="0" w:type="auto"/>
+          </w:tcPr>
+          <w:p>
+            <w:r>
+              <w:rPr>
+                <w:rFonts w:hint="eastAsia"/>
+              </w:rPr>
+              <w:t>添加模式</w:t>
+            </w:r>
+          </w:p>
+        </w:tc>
+        <w:tc>
+          <w:tcPr>
+            <w:tcW w:w="0" w:type="auto"/>
+          </w:tcPr>
+          <w:p>
+            <w:pPr>
+              <w:rPr>
+                <w:rFonts w:hint="eastAsia"/>
+              </w:rPr>
+            </w:pPr>
+            <w:r>
+              <w:rPr>
+                <w:rFonts w:hint="eastAsia"/>
+              </w:rPr>
+              <w:t>选择模式</w:t>
+            </w:r>
+          </w:p>
+        </w:tc>
+        <w:tc>
+          <w:tcPr>
+            <w:tcW w:w="0" w:type="auto"/>
+          </w:tcPr>
+          <w:p>
+            <w:pPr>
+              <w:rPr>
+                <w:rFonts w:hint="eastAsia"/>
+              </w:rPr>
+            </w:pPr>
+            <w:r>
+              <w:rPr>
+                <w:rFonts w:hint="eastAsia"/>
+              </w:rPr>
+              <w:t>删除模式</w:t>
+            </w:r>
+          </w:p>
+        </w:tc>
+      </w:tr>
+      <w:tr>
+        <w:tc>
+          <w:tcPr>
+            <w:tcW w:w="0" w:type="auto"/>
+          </w:tcPr>
+          <w:p>
+            <w:pPr>
+              <w:rPr>
+                <w:rFonts w:hint="eastAsia"/>
+              </w:rPr>
+            </w:pPr>
+            <w:r>
+              <w:rPr>
+                <w:rFonts w:hint="eastAsia"/>
+              </w:rPr>
+              <w:t>左键点击</w:t>
+            </w:r>
+          </w:p>
+        </w:tc>
+        <w:tc>
+          <w:tcPr>
+            <w:tcW w:w="0" w:type="auto"/>
+          </w:tcPr>
+          <w:p>
+            <w:pPr>
+              <w:rPr>
+                <w:rFonts w:hint="eastAsia"/>
+              </w:rPr>
+            </w:pPr>
+            <w:r>
+              <w:rPr>
+                <w:rFonts w:hint="eastAsia"/>
+              </w:rPr>
+              <w:t>新建节点</w:t>
+            </w:r>
+          </w:p>
+        </w:tc>
+        <w:tc>
+          <w:tcPr>
+            <w:tcW w:w="0" w:type="auto"/>
+          </w:tcPr>
+          <w:p>
+            <w:pPr>
+              <w:rPr>
+                <w:rFonts w:hint="eastAsia"/>
+              </w:rPr>
+            </w:pPr>
+            <w:r>
+              <w:rPr>
+                <w:rFonts w:hint="eastAsia"/>
+              </w:rPr>
+              <w:t>选中节点</w:t>
+            </w:r>
+          </w:p>
+        </w:tc>
+        <w:tc>
+          <w:tcPr>
+            <w:tcW w:w="0" w:type="auto"/>
+          </w:tcPr>
+          <w:p>
+            <w:pPr>
+              <w:rPr>
+                <w:rFonts w:hint="eastAsia"/>
+              </w:rPr>
+            </w:pPr>
+          </w:p>
+        </w:tc>
+      </w:tr>
+      <w:tr>
+        <w:tc>
+          <w:tcPr>
+            <w:tcW w:w="0" w:type="auto"/>
+          </w:tcPr>
+          <w:p>
+            <w:pPr>
+              <w:rPr>
+                <w:rFonts w:hint="eastAsia"/>
+              </w:rPr>
+            </w:pPr>
+            <w:r>
+              <w:rPr>
+                <w:rFonts w:hint="eastAsia"/>
+              </w:rPr>
+              <w:t>右键点击</w:t>
+            </w:r>
+          </w:p>
+        </w:tc>
+        <w:tc>
+          <w:tcPr>
+            <w:tcW w:w="0" w:type="auto"/>
+          </w:tcPr>
+          <w:p>
+            <w:pPr>
+              <w:rPr>
+                <w:rFonts w:hint="eastAsia"/>
+              </w:rPr>
+            </w:pPr>
+            <w:r>
+              <w:rPr>
+                <w:rFonts w:hint="eastAsia"/>
+              </w:rPr>
+              <w:t>打开菜单</w:t>
+            </w:r>
+          </w:p>
+        </w:tc>
+        <w:tc>
+          <w:tcPr>
+            <w:tcW w:w="0" w:type="auto"/>
+          </w:tcPr>
+          <w:p>
+            <w:pPr>
+              <w:rPr>
+                <w:rFonts w:hint="eastAsia"/>
+              </w:rPr>
+            </w:pPr>
+            <w:r>
+              <w:rPr>
+                <w:rFonts w:hint="eastAsia"/>
+              </w:rPr>
+              <w:t>打开菜单</w:t>
+            </w:r>
+          </w:p>
+        </w:tc>
+        <w:tc>
+          <w:tcPr>
+            <w:tcW w:w="0" w:type="auto"/>
+          </w:tcPr>
+          <w:p>
+            <w:pPr>
+              <w:rPr>
+                <w:rFonts w:hint="eastAsia"/>
+              </w:rPr>
+            </w:pPr>
+            <w:r>
+              <w:rPr>
+                <w:rFonts w:hint="eastAsia"/>
+              </w:rPr>
+              <w:t>打开菜单</w:t>
+            </w:r>
+          </w:p>
+        </w:tc>
+      </w:tr>
+      <w:tr>
+        <w:tc>
+          <w:tcPr>
+            <w:tcW w:w="0" w:type="auto"/>
+          </w:tcPr>
+          <w:p>
+            <w:pPr>
+              <w:rPr>
+                <w:rFonts w:hint="eastAsia"/>
+              </w:rPr>
+            </w:pPr>
+            <w:r>
+              <w:rPr>
+                <w:rFonts w:hint="eastAsia"/>
+              </w:rPr>
+              <w:t>双击</w:t>
+            </w:r>
+          </w:p>
+        </w:tc>
+        <w:tc>
+          <w:tcPr>
+            <w:tcW w:w="0" w:type="auto"/>
+          </w:tcPr>
+          <w:p>
+            <w:pPr>
+              <w:rPr>
+                <w:rFonts w:hint="eastAsia"/>
+              </w:rPr>
+            </w:pPr>
+          </w:p>
+        </w:tc>
+        <w:tc>
+          <w:tcPr>
+            <w:tcW w:w="0" w:type="auto"/>
+          </w:tcPr>
+          <w:p>
+            <w:pPr>
+              <w:rPr>
+                <w:rFonts w:hint="eastAsia"/>
+              </w:rPr>
+            </w:pPr>
+          </w:p>
+        </w:tc>
+        <w:tc>
+          <w:tcPr>
+            <w:tcW w:w="0" w:type="auto"/>
+          </w:tcPr>
+          <w:p>
+            <w:pPr>
+              <w:rPr>
+                <w:rFonts w:hint="eastAsia"/>
+              </w:rPr>
+            </w:pPr>
+          </w:p>
+        </w:tc>
+      </w:tr>
+      <w:tr>
+        <w:tc>
+          <w:tcPr>
+            <w:tcW w:w="0" w:type="auto"/>
+          </w:tcPr>
+          <w:p>
+            <w:pPr>
+              <w:rPr>
+                <w:rFonts w:hint="eastAsia"/>
+              </w:rPr>
+            </w:pPr>
+            <w:r>
+              <w:rPr>
+                <w:rFonts w:hint="eastAsia"/>
+              </w:rPr>
+              <w:t>拖</w:t>
+            </w:r>
+          </w:p>
+        </w:tc>
+        <w:tc>
+          <w:tcPr>
+            <w:tcW w:w="0" w:type="auto"/>
+          </w:tcPr>
+          <w:p>
+            <w:pPr>
+              <w:rPr>
+                <w:rFonts w:hint="eastAsia"/>
+              </w:rPr>
+            </w:pPr>
+          </w:p>
+        </w:tc>
+        <w:tc>
+          <w:tcPr>
+            <w:tcW w:w="0" w:type="auto"/>
+          </w:tcPr>
+          <w:p>
+            <w:pPr>
+              <w:rPr>
+                <w:rFonts w:hint="eastAsia"/>
+              </w:rPr>
+            </w:pPr>
+          </w:p>
+        </w:tc>
+        <w:tc>
+          <w:tcPr>
+            <w:tcW w:w="0" w:type="auto"/>
+          </w:tcPr>
+          <w:p>
+            <w:pPr>
+              <w:rPr>
+                <w:rFonts w:hint="eastAsia"/>
+              </w:rPr>
+            </w:pPr>
+          </w:p>
+        </w:tc>
+      </w:tr>
+      <w:tr>
+        <w:tc>
+          <w:tcPr>
+            <w:tcW w:w="0" w:type="auto"/>
+          </w:tcPr>
+          <w:p>
+            <w:pPr>
+              <w:rPr>
+                <w:rFonts w:hint="eastAsia"/>
+              </w:rPr>
+            </w:pPr>
+            <w:r>
+              <w:rPr>
+                <w:rFonts w:hint="eastAsia"/>
+              </w:rPr>
+              <w:t>放</w:t>
+            </w:r>
+          </w:p>
+        </w:tc>
+        <w:tc>
+          <w:tcPr>
+            <w:tcW w:w="0" w:type="auto"/>
+          </w:tcPr>
+          <w:p>
+            <w:pPr>
+              <w:rPr>
+                <w:rFonts w:hint="eastAsia"/>
+              </w:rPr>
+            </w:pPr>
+          </w:p>
+        </w:tc>
+        <w:tc>
+          <w:tcPr>
+            <w:tcW w:w="0" w:type="auto"/>
+          </w:tcPr>
+          <w:p>
+            <w:pPr>
+              <w:rPr>
+                <w:rFonts w:hint="eastAsia"/>
+              </w:rPr>
+            </w:pPr>
+          </w:p>
+        </w:tc>
+        <w:tc>
+          <w:tcPr>
+            <w:tcW w:w="0" w:type="auto"/>
+          </w:tcPr>
+          <w:p>
+            <w:pPr>
+              <w:rPr>
+                <w:rFonts w:hint="eastAsia"/>
+              </w:rPr>
+            </w:pPr>
+          </w:p>
+        </w:tc>
+      </w:tr>
+    </w:tbl>
+    <w:p/>
+    <w:p>
+      <w:pPr>
+        <w:rPr>
+          <w:rFonts w:hint="eastAsia"/>
+        </w:rPr>
+      </w:pPr>
+    </w:p>
+    <w:p>
+      <w:pPr>
+        <w:rPr>
+          <w:rFonts w:hint="eastAsia"/>
+          <w:b/>
+        </w:rPr>
+      </w:pPr>
+      <w:r>
+        <w:rPr>
+          <w:rFonts w:hint="eastAsia"/>
+          <w:b/>
+        </w:rPr>
+        <w:t>边</w:t>
+      </w:r>
+    </w:p>
+    <w:tbl>
+      <w:tblPr>
+        <w:tblStyle w:val="a3"/>
+        <w:tblW w:w="0" w:type="auto"/>
+        <w:tblLook w:val="04A0" w:firstRow="1" w:lastRow="0" w:firstColumn="1" w:lastColumn="0" w:noHBand="0" w:noVBand="1"/>
+      </w:tblPr>
+      <w:tblGrid>
+        <w:gridCol w:w="1056"/>
+        <w:gridCol w:w="1056"/>
+        <w:gridCol w:w="1056"/>
+        <w:gridCol w:w="1056"/>
+      </w:tblGrid>
+      <w:tr>
+        <w:tc>
+          <w:tcPr>
+            <w:tcW w:w="0" w:type="auto"/>
+          </w:tcPr>
+          <w:p>
+            <w:pPr>
+              <w:rPr>
+                <w:rFonts w:hint="eastAsia"/>
+              </w:rPr>
+            </w:pPr>
+          </w:p>
+        </w:tc>
+        <w:tc>
+          <w:tcPr>
+            <w:tcW w:w="0" w:type="auto"/>
+          </w:tcPr>
+          <w:p>
+            <w:r>
+              <w:rPr>
+                <w:rFonts w:hint="eastAsia"/>
+              </w:rPr>
+              <w:t>添加模式</w:t>
+            </w:r>
+          </w:p>
+        </w:tc>
+        <w:tc>
+          <w:tcPr>
+            <w:tcW w:w="0" w:type="auto"/>
+          </w:tcPr>
+          <w:p>
+            <w:pPr>
+              <w:rPr>
+                <w:rFonts w:hint="eastAsia"/>
+              </w:rPr>
+            </w:pPr>
+            <w:r>
+              <w:rPr>
+                <w:rFonts w:hint="eastAsia"/>
+              </w:rPr>
+              <w:t>选择模式</w:t>
+            </w:r>
+          </w:p>
+        </w:tc>
+        <w:tc>
+          <w:tcPr>
+            <w:tcW w:w="0" w:type="auto"/>
+          </w:tcPr>
+          <w:p>
+            <w:pPr>
+              <w:rPr>
+                <w:rFonts w:hint="eastAsia"/>
+              </w:rPr>
+            </w:pPr>
+            <w:r>
+              <w:rPr>
+                <w:rFonts w:hint="eastAsia"/>
+              </w:rPr>
+              <w:t>删除模式</w:t>
+            </w:r>
+          </w:p>
+        </w:tc>
+      </w:tr>
+      <w:tr>
+        <w:tc>
+          <w:tcPr>
+            <w:tcW w:w="0" w:type="auto"/>
+          </w:tcPr>
+          <w:p>
+            <w:pPr>
+              <w:rPr>
+                <w:rFonts w:hint="eastAsia"/>
+              </w:rPr>
+            </w:pPr>
+            <w:r>
+              <w:rPr>
+                <w:rFonts w:hint="eastAsia"/>
+              </w:rPr>
+              <w:t>左键点击</w:t>
+            </w:r>
+          </w:p>
+        </w:tc>
+        <w:tc>
+          <w:tcPr>
+            <w:tcW w:w="0" w:type="auto"/>
+          </w:tcPr>
+          <w:p>
+            <w:pPr>
+              <w:rPr>
+                <w:rFonts w:hint="eastAsia"/>
+              </w:rPr>
+            </w:pPr>
+          </w:p>
+        </w:tc>
+        <w:tc>
+          <w:tcPr>
+            <w:tcW w:w="0" w:type="auto"/>
+          </w:tcPr>
+          <w:p>
+            <w:pPr>
+              <w:rPr>
+                <w:rFonts w:hint="eastAsia"/>
+              </w:rPr>
+            </w:pPr>
+          </w:p>
+        </w:tc>
+        <w:tc>
+          <w:tcPr>
+            <w:tcW w:w="0" w:type="auto"/>
+          </w:tcPr>
+          <w:p>
+            <w:pPr>
+              <w:rPr>
+                <w:rFonts w:hint="eastAsia"/>
+              </w:rPr>
+            </w:pPr>
+            <w:r>
+              <w:rPr>
+                <w:rFonts w:hint="eastAsia"/>
+              </w:rPr>
+              <w:t>删除</w:t>
+            </w:r>
+            <w:r>
+              <w:rPr>
+                <w:rFonts w:hint="eastAsia"/>
+              </w:rPr>
+              <w:t>边</w:t>
+            </w:r>
+          </w:p>
+        </w:tc>
+      </w:tr>
+      <w:tr>
+        <w:tc>
+          <w:tcPr>
+            <w:tcW w:w="0" w:type="auto"/>
+          </w:tcPr>
+          <w:p>
+            <w:pPr>
+              <w:rPr>
+                <w:rFonts w:hint="eastAsia"/>
+              </w:rPr>
+            </w:pPr>
+            <w:r>
+              <w:rPr>
+                <w:rFonts w:hint="eastAsia"/>
+              </w:rPr>
+              <w:t>右键点击</w:t>
+            </w:r>
+          </w:p>
+        </w:tc>
+        <w:tc>
+          <w:tcPr>
+            <w:tcW w:w="0" w:type="auto"/>
+          </w:tcPr>
+          <w:p>
+            <w:pPr>
+              <w:rPr>
+                <w:rFonts w:hint="eastAsia"/>
+              </w:rPr>
+            </w:pPr>
+            <w:r>
+              <w:rPr>
+                <w:rFonts w:hint="eastAsia"/>
+              </w:rPr>
+              <w:t>打开菜单</w:t>
+            </w:r>
+          </w:p>
+        </w:tc>
+        <w:tc>
+          <w:tcPr>
+            <w:tcW w:w="0" w:type="auto"/>
+          </w:tcPr>
+          <w:p>
+            <w:pPr>
+              <w:rPr>
+                <w:rFonts w:hint="eastAsia"/>
+              </w:rPr>
+            </w:pPr>
+            <w:r>
+              <w:rPr>
+                <w:rFonts w:hint="eastAsia"/>
+              </w:rPr>
+              <w:t>打开菜单</w:t>
+            </w:r>
+          </w:p>
+        </w:tc>
+        <w:tc>
+          <w:tcPr>
+            <w:tcW w:w="0" w:type="auto"/>
+          </w:tcPr>
+          <w:p>
+            <w:pPr>
+              <w:rPr>
+                <w:rFonts w:hint="eastAsia"/>
+              </w:rPr>
+            </w:pPr>
+            <w:r>
+              <w:rPr>
+                <w:rFonts w:hint="eastAsia"/>
+              </w:rPr>
+              <w:t>打开菜单</w:t>
+            </w:r>
+          </w:p>
+        </w:tc>
+      </w:tr>
+      <w:tr>
+        <w:tc>
+          <w:tcPr>
+            <w:tcW w:w="0" w:type="auto"/>
+          </w:tcPr>
+          <w:p>
+            <w:pPr>
+              <w:rPr>
+                <w:rFonts w:hint="eastAsia"/>
+              </w:rPr>
+            </w:pPr>
+            <w:r>
+              <w:rPr>
+                <w:rFonts w:hint="eastAsia"/>
+              </w:rPr>
+              <w:t>双击</w:t>
+            </w:r>
+          </w:p>
+        </w:tc>
+        <w:tc>
+          <w:tcPr>
+            <w:tcW w:w="0" w:type="auto"/>
+          </w:tcPr>
+          <w:p>
+            <w:pPr>
+              <w:rPr>
+                <w:rFonts w:hint="eastAsia"/>
+              </w:rPr>
+            </w:pPr>
+          </w:p>
+        </w:tc>
+        <w:tc>
+          <w:tcPr>
+            <w:tcW w:w="0" w:type="auto"/>
+          </w:tcPr>
+          <w:p>
+            <w:pPr>
+              <w:rPr>
+                <w:rFonts w:hint="eastAsia"/>
+              </w:rPr>
+            </w:pPr>
+            <w:r>
+              <w:rPr>
+                <w:rFonts w:hint="eastAsia"/>
+              </w:rPr>
+              <w:t>修改边</w:t>
+            </w:r>
+          </w:p>
+        </w:tc>
+        <w:tc>
+          <w:tcPr>
+            <w:tcW w:w="0" w:type="auto"/>
+          </w:tcPr>
+          <w:p>
+            <w:pPr>
+              <w:rPr>
+                <w:rFonts w:hint="eastAsia"/>
+              </w:rPr>
+            </w:pPr>
+          </w:p>
+        </w:tc>
+      </w:tr>
+      <w:tr>
+        <w:tc>
+          <w:tcPr>
+            <w:tcW w:w="0" w:type="auto"/>
+          </w:tcPr>
+          <w:p>
+            <w:pPr>
+              <w:rPr>
+                <w:rFonts w:hint="eastAsia"/>
+              </w:rPr>
+            </w:pPr>
+            <w:r>
+              <w:rPr>
+                <w:rFonts w:hint="eastAsia"/>
+              </w:rPr>
+              <w:t>拖</w:t>
+            </w:r>
+          </w:p>
+        </w:tc>
+        <w:tc>
+          <w:tcPr>
+            <w:tcW w:w="0" w:type="auto"/>
+          </w:tcPr>
+          <w:p>
+            <w:pPr>
+              <w:rPr>
+                <w:rFonts w:hint="eastAsia"/>
+              </w:rPr>
+            </w:pPr>
+          </w:p>
+        </w:tc>
+        <w:tc>
+          <w:tcPr>
+            <w:tcW w:w="0" w:type="auto"/>
+          </w:tcPr>
+          <w:p>
+            <w:pPr>
+              <w:rPr>
+                <w:rFonts w:hint="eastAsia"/>
+              </w:rPr>
+            </w:pPr>
+          </w:p>
+        </w:tc>
+        <w:tc>
+          <w:tcPr>
+            <w:tcW w:w="0" w:type="auto"/>
+          </w:tcPr>
+          <w:p>
+            <w:pPr>
+              <w:rPr>
+                <w:rFonts w:hint="eastAsia"/>
+              </w:rPr>
+            </w:pPr>
+          </w:p>
+        </w:tc>
+      </w:tr>
+      <w:tr>
+        <w:tc>
+          <w:tcPr>
+            <w:tcW w:w="0" w:type="auto"/>
+          </w:tcPr>
+          <w:p>
+            <w:pPr>
+              <w:rPr>
+                <w:rFonts w:hint="eastAsia"/>
+              </w:rPr>
+            </w:pPr>
+            <w:r>
+              <w:rPr>
+                <w:rFonts w:hint="eastAsia"/>
+              </w:rPr>
+              <w:t>放</w:t>
+            </w:r>
+          </w:p>
+        </w:tc>
+        <w:tc>
+          <w:tcPr>
+            <w:tcW w:w="0" w:type="auto"/>
+          </w:tcPr>
+          <w:p>
+            <w:pPr>
+              <w:rPr>
+                <w:rFonts w:hint="eastAsia"/>
+              </w:rPr>
+            </w:pPr>
+          </w:p>
+        </w:tc>
+        <w:tc>
+          <w:tcPr>
+            <w:tcW w:w="0" w:type="auto"/>
+          </w:tcPr>
+          <w:p>
+            <w:pPr>
+              <w:rPr>
+                <w:rFonts w:hint="eastAsia"/>
+              </w:rPr>
+            </w:pPr>
+          </w:p>
+        </w:tc>
+        <w:tc>
+          <w:tcPr>
+            <w:tcW w:w="0" w:type="auto"/>
+          </w:tcPr>
+          <w:p>
+            <w:pPr>
+              <w:rPr>
+                <w:rFonts w:hint="eastAsia"/>
+              </w:rPr>
+            </w:pPr>
+          </w:p>
+        </w:tc>
+      </w:tr>
+    </w:tbl>
+    <w:p>
+      <w:pPr>
+        <w:rPr>
+          <w:rFonts w:hint="eastAsia"/>
+        </w:rPr>
+      </w:pPr>
+    </w:p>
+    <w:bookmarkEnd w:id="0"/>
     <w:p>
       <w:r>
         <w:rPr>
           <w:rFonts w:hint="eastAsia"/>
         </w:rPr>
-        <w:t>注意：设置节点类型包括设置成初始节点，终止节点和中间状态节点三种类型类型。</w:t>
+        <w:t>注意：设置节点类型包括设置成初始节点，终止节点和中间状态节点三种类型</w:t>
+      </w:r>
+      <w:proofErr w:type="gramStart"/>
+      <w:r>
+        <w:rPr>
+          <w:rFonts w:hint="eastAsia"/>
+        </w:rPr>
+        <w:t>类型</w:t>
+      </w:r>
+      <w:proofErr w:type="gramEnd"/>
+      <w:r>
+        <w:rPr>
+          <w:rFonts w:hint="eastAsia"/>
+        </w:rPr>
+        <w:t>。</w:t>
       </w:r>
     </w:p>
     <w:p>
@@ -5318,9 +6401,6 @@
           <w:numId w:val="29"/>
         </w:numPr>
         <w:ind w:firstLineChars="0"/>
-        <w:rPr>
-          <w:rFonts w:hint="eastAsia"/>
-        </w:rPr>
       </w:pPr>
       <w:r>
         <w:rPr>
@@ -5357,24 +6437,13 @@
           <w:tcPr>
             <w:tcW w:w="2074" w:type="dxa"/>
           </w:tcPr>
-          <w:p>
-            <w:pPr>
-              <w:rPr>
-                <w:rFonts w:hint="eastAsia"/>
-              </w:rPr>
-            </w:pPr>
-          </w:p>
+          <w:p/>
         </w:tc>
         <w:tc>
           <w:tcPr>
             <w:tcW w:w="2074" w:type="dxa"/>
           </w:tcPr>
           <w:p>
-            <w:pPr>
-              <w:rPr>
-                <w:rFonts w:hint="eastAsia"/>
-              </w:rPr>
-            </w:pPr>
             <w:r>
               <w:rPr>
                 <w:rFonts w:hint="eastAsia"/>
@@ -5388,11 +6457,6 @@
             <w:tcW w:w="2074" w:type="dxa"/>
           </w:tcPr>
           <w:p>
-            <w:pPr>
-              <w:rPr>
-                <w:rFonts w:hint="eastAsia"/>
-              </w:rPr>
-            </w:pPr>
             <w:r>
               <w:rPr>
                 <w:rFonts w:hint="eastAsia"/>
@@ -5406,11 +6470,6 @@
             <w:tcW w:w="2074" w:type="dxa"/>
           </w:tcPr>
           <w:p>
-            <w:pPr>
-              <w:rPr>
-                <w:rFonts w:hint="eastAsia"/>
-              </w:rPr>
-            </w:pPr>
             <w:r>
               <w:rPr>
                 <w:rFonts w:hint="eastAsia"/>
@@ -5426,11 +6485,6 @@
             <w:tcW w:w="2074" w:type="dxa"/>
           </w:tcPr>
           <w:p>
-            <w:pPr>
-              <w:rPr>
-                <w:rFonts w:hint="eastAsia"/>
-              </w:rPr>
-            </w:pPr>
             <w:r>
               <w:rPr>
                 <w:rFonts w:hint="eastAsia"/>
@@ -5444,11 +6498,6 @@
             <w:tcW w:w="2074" w:type="dxa"/>
           </w:tcPr>
           <w:p>
-            <w:pPr>
-              <w:rPr>
-                <w:rFonts w:hint="eastAsia"/>
-              </w:rPr>
-            </w:pPr>
             <w:r>
               <w:rPr>
                 <w:rFonts w:hint="eastAsia"/>
@@ -5462,11 +6511,6 @@
             <w:tcW w:w="2074" w:type="dxa"/>
           </w:tcPr>
           <w:p>
-            <w:pPr>
-              <w:rPr>
-                <w:rFonts w:hint="eastAsia"/>
-              </w:rPr>
-            </w:pPr>
             <w:r>
               <w:rPr>
                 <w:rFonts w:hint="eastAsia"/>
@@ -5480,11 +6524,6 @@
             <w:tcW w:w="2074" w:type="dxa"/>
           </w:tcPr>
           <w:p>
-            <w:pPr>
-              <w:rPr>
-                <w:rFonts w:hint="eastAsia"/>
-              </w:rPr>
-            </w:pPr>
             <w:r>
               <w:rPr>
                 <w:rFonts w:hint="eastAsia"/>
@@ -5500,11 +6539,6 @@
             <w:tcW w:w="2074" w:type="dxa"/>
           </w:tcPr>
           <w:p>
-            <w:pPr>
-              <w:rPr>
-                <w:rFonts w:hint="eastAsia"/>
-              </w:rPr>
-            </w:pPr>
             <w:r>
               <w:rPr>
                 <w:rFonts w:hint="eastAsia"/>
@@ -5518,11 +6552,6 @@
             <w:tcW w:w="2074" w:type="dxa"/>
           </w:tcPr>
           <w:p>
-            <w:pPr>
-              <w:rPr>
-                <w:rFonts w:hint="eastAsia"/>
-              </w:rPr>
-            </w:pPr>
             <w:r>
               <w:rPr>
                 <w:rFonts w:hint="eastAsia"/>
@@ -5535,25 +6564,13 @@
           <w:tcPr>
             <w:tcW w:w="2074" w:type="dxa"/>
           </w:tcPr>
-          <w:p>
-            <w:pPr>
-              <w:rPr>
-                <w:rFonts w:hint="eastAsia"/>
-              </w:rPr>
-            </w:pPr>
-          </w:p>
+          <w:p/>
         </w:tc>
         <w:tc>
           <w:tcPr>
             <w:tcW w:w="2074" w:type="dxa"/>
           </w:tcPr>
-          <w:p>
-            <w:pPr>
-              <w:rPr>
-                <w:rFonts w:hint="eastAsia"/>
-              </w:rPr>
-            </w:pPr>
-          </w:p>
+          <w:p/>
         </w:tc>
       </w:tr>
     </w:tbl>
@@ -5565,7 +6582,6 @@
         <w:rPr>
           <w:rFonts w:hint="eastAsia"/>
         </w:rPr>
-        <w:lastRenderedPageBreak/>
         <w:t>自动机类型的判别规定</w:t>
       </w:r>
     </w:p>
@@ -5591,9 +6607,6 @@
           <w:numId w:val="30"/>
         </w:numPr>
         <w:ind w:firstLineChars="0"/>
-        <w:rPr>
-          <w:rFonts w:hint="eastAsia"/>
-        </w:rPr>
       </w:pPr>
       <w:r>
         <w:rPr>
@@ -5631,13 +6644,7 @@
         <w:rPr>
           <w:rFonts w:hint="eastAsia"/>
         </w:rPr>
-        <w:t>如果自动机处于错误状态，字符串匹配应当</w:t>
-      </w:r>
-      <w:r>
-        <w:rPr>
-          <w:rFonts w:hint="eastAsia"/>
-        </w:rPr>
-        <w:t>失败。</w:t>
+        <w:t>如果自动机处于错误状态，字符串匹配应当失败。</w:t>
       </w:r>
     </w:p>
     <w:p>
@@ -5722,18 +6729,11 @@
         <w:t>没有终止状态或者初始状态</w:t>
       </w:r>
     </w:p>
-    <w:p>
-      <w:pPr>
-        <w:rPr>
-          <w:rFonts w:hint="eastAsia"/>
-        </w:rPr>
-      </w:pPr>
-    </w:p>
+    <w:p/>
     <w:p>
       <w:pPr>
         <w:rPr>
           <w:rStyle w:val="aa"/>
-          <w:rFonts w:hint="eastAsia"/>
         </w:rPr>
       </w:pPr>
       <w:r>
@@ -5788,6 +6788,7 @@
           <w:iCs w:val="0"/>
           <w:color w:val="auto"/>
         </w:rPr>
+        <w:lastRenderedPageBreak/>
         <w:t>除了错误状态，</w:t>
       </w:r>
       <w:r>
@@ -5854,19 +6855,7 @@
         <w:rPr>
           <w:rFonts w:hint="eastAsia"/>
         </w:rPr>
-        <w:t>，能找到</w:t>
-      </w:r>
-      <w:r>
-        <w:rPr>
-          <w:rFonts w:hint="eastAsia"/>
-        </w:rPr>
-        <w:t>一个以上</w:t>
-      </w:r>
-      <w:r>
-        <w:rPr>
-          <w:rFonts w:hint="eastAsia"/>
-        </w:rPr>
-        <w:t>的转换条件</w:t>
+        <w:t>，能找到一个以上的转换条件</w:t>
       </w:r>
       <m:oMath>
         <m:r>
@@ -5880,13 +6869,7 @@
         <w:rPr>
           <w:rFonts w:hint="eastAsia"/>
         </w:rPr>
-        <w:t>，</w:t>
-      </w:r>
-      <w:r>
-        <w:rPr>
-          <w:rFonts w:hint="eastAsia"/>
-        </w:rPr>
-        <w:t>从而转换到其中任意一个符合转换条件的状态</w:t>
+        <w:t>，从而转换到其中任意一个符合转换条件的状态</w:t>
       </w:r>
       <w:r>
         <w:rPr>
@@ -5975,6 +6958,9 @@
                 </m:sSubPr>
                 <m:e>
                   <m:r>
+                    <m:rPr>
+                      <m:sty m:val="p"/>
+                    </m:rPr>
                     <w:rPr>
                       <w:rStyle w:val="aa"/>
                       <w:rFonts w:ascii="Cambria Math" w:hAnsi="Cambria Math"/>
@@ -6022,6 +7008,9 @@
                 </m:sSubPr>
                 <m:e>
                   <m:r>
+                    <m:rPr>
+                      <m:sty m:val="p"/>
+                    </m:rPr>
                     <w:rPr>
                       <w:rStyle w:val="aa"/>
                       <w:rFonts w:ascii="Cambria Math" w:hAnsi="Cambria Math"/>
@@ -6069,6 +7058,9 @@
                 </m:sSubPr>
                 <m:e>
                   <m:r>
+                    <m:rPr>
+                      <m:sty m:val="p"/>
+                    </m:rPr>
                     <w:rPr>
                       <w:rStyle w:val="aa"/>
                       <w:rFonts w:ascii="Cambria Math" w:hAnsi="Cambria Math"/>
@@ -6079,6 +7071,9 @@
                 </m:e>
                 <m:sub>
                   <m:r>
+                    <m:rPr>
+                      <m:sty m:val="p"/>
+                    </m:rPr>
                     <w:rPr>
                       <w:rStyle w:val="aa"/>
                       <w:rFonts w:ascii="Cambria Math" w:hAnsi="Cambria Math"/>
@@ -6106,6 +7101,9 @@
       <m:oMathPara>
         <m:oMath>
           <m:r>
+            <m:rPr>
+              <m:sty m:val="p"/>
+            </m:rPr>
             <w:rPr>
               <w:rStyle w:val="aa"/>
               <w:rFonts w:ascii="Cambria Math" w:hAnsi="Cambria Math"/>
@@ -6127,6 +7125,9 @@
             </m:dPr>
             <m:e>
               <m:r>
+                <m:rPr>
+                  <m:sty m:val="p"/>
+                </m:rPr>
                 <w:rPr>
                   <w:rStyle w:val="aa"/>
                   <w:rFonts w:ascii="Cambria Math" w:hAnsi="Cambria Math"/>
@@ -6289,6 +7290,9 @@
                 </m:e>
                 <m:sub>
                   <m:r>
+                    <m:rPr>
+                      <m:sty m:val="p"/>
+                    </m:rPr>
                     <w:rPr>
                       <w:rStyle w:val="aa"/>
                       <w:rFonts w:ascii="Cambria Math" w:hAnsi="Cambria Math"/>
@@ -6309,7 +7313,6 @@
         <w:ind w:left="360" w:firstLineChars="0" w:firstLine="0"/>
         <w:rPr>
           <w:rStyle w:val="aa"/>
-          <w:rFonts w:hint="eastAsia"/>
           <w:i w:val="0"/>
           <w:iCs w:val="0"/>
           <w:color w:val="auto"/>
@@ -6423,9 +7426,6 @@
       <w:pPr>
         <w:pStyle w:val="a4"/>
         <w:ind w:left="360" w:firstLineChars="0" w:firstLine="0"/>
-        <w:rPr>
-          <w:rFonts w:hint="eastAsia"/>
-        </w:rPr>
       </w:pPr>
       <m:oMathPara>
         <m:oMath>
@@ -6466,13 +7466,7 @@
             <w:rPr>
               <w:rFonts w:ascii="Cambria Math" w:hAnsi="Cambria Math"/>
             </w:rPr>
-            <m:t>=</m:t>
-          </m:r>
-          <m:r>
-            <w:rPr>
-              <w:rFonts w:ascii="Cambria Math" w:hAnsi="Cambria Math"/>
-            </w:rPr>
-            <m:t>B</m:t>
+            <m:t>=B</m:t>
           </m:r>
         </m:oMath>
       </m:oMathPara>
@@ -10752,7 +11746,7 @@
 </file>
 
 <file path=customXml/itemProps1.xml><?xml version="1.0" encoding="utf-8"?>
-<ds:datastoreItem xmlns:ds="http://schemas.openxmlformats.org/officeDocument/2006/customXml" ds:itemID="{885F4BE8-6B6F-4BDA-9A98-9F7F1CC8A408}">
+<ds:datastoreItem xmlns:ds="http://schemas.openxmlformats.org/officeDocument/2006/customXml" ds:itemID="{D615D7F4-60F3-42ED-814A-2064F107E5A1}">
   <ds:schemaRefs>
     <ds:schemaRef ds:uri="http://schemas.openxmlformats.org/officeDocument/2006/bibliography"/>
   </ds:schemaRefs>

</xml_diff>